<commit_message>
filled out doc more
</commit_message>
<xml_diff>
--- a/Part 2_3.docx
+++ b/Part 2_3.docx
@@ -47,32 +47,250 @@
           <w:szCs w:val="25"/>
         </w:rPr>
       </w:pPr>
-      <w:proofErr w:type="gramStart"/>
-      <w:r>
-        <w:rPr>
-          <w:rFonts w:ascii="Times" w:eastAsia="Times New Roman" w:hAnsi="Times" w:cs="Times New Roman"/>
-          <w:sz w:val="25"/>
-          <w:szCs w:val="25"/>
-        </w:rPr>
-        <w:t>b)Using</w:t>
-      </w:r>
-      <w:proofErr w:type="gramEnd"/>
-      <w:r>
-        <w:rPr>
-          <w:rFonts w:ascii="Times" w:eastAsia="Times New Roman" w:hAnsi="Times" w:cs="Times New Roman"/>
-          <w:sz w:val="25"/>
-          <w:szCs w:val="25"/>
-        </w:rPr>
-        <w:t xml:space="preserve"> the break frequencies from a) and the above transfer function, find the inductances </w:t>
-      </w:r>
-      <w:proofErr w:type="spellStart"/>
-      <w:r>
-        <w:rPr>
-          <w:rFonts w:ascii="Times" w:eastAsia="Times New Roman" w:hAnsi="Times" w:cs="Times New Roman"/>
-          <w:sz w:val="25"/>
-          <w:szCs w:val="25"/>
-        </w:rPr>
-        <w:t>L</w:t>
+      <w:r>
+        <w:rPr>
+          <w:rFonts w:ascii="Times" w:eastAsia="Times New Roman" w:hAnsi="Times" w:cs="Times New Roman"/>
+          <w:sz w:val="25"/>
+          <w:szCs w:val="25"/>
+        </w:rPr>
+        <w:t>Break1=308.3 Hz</w:t>
+      </w:r>
+    </w:p>
+    <w:p>
+      <w:pPr>
+        <w:rPr>
+          <w:rFonts w:ascii="Times" w:eastAsia="Times New Roman" w:hAnsi="Times" w:cs="Times New Roman"/>
+          <w:sz w:val="25"/>
+          <w:szCs w:val="25"/>
+        </w:rPr>
+      </w:pPr>
+      <w:r>
+        <w:rPr>
+          <w:rFonts w:ascii="Times" w:eastAsia="Times New Roman" w:hAnsi="Times" w:cs="Times New Roman"/>
+          <w:sz w:val="25"/>
+          <w:szCs w:val="25"/>
+        </w:rPr>
+        <w:t>Break2=47485</w:t>
+      </w:r>
+      <w:r>
+        <w:rPr>
+          <w:rFonts w:ascii="Times" w:eastAsia="Times New Roman" w:hAnsi="Times" w:cs="Times New Roman"/>
+          <w:sz w:val="25"/>
+          <w:szCs w:val="25"/>
+        </w:rPr>
+        <w:t xml:space="preserve"> Hz</w:t>
+      </w:r>
+    </w:p>
+    <w:p>
+      <w:pPr>
+        <w:rPr>
+          <w:rFonts w:ascii="Times" w:eastAsia="Times New Roman" w:hAnsi="Times" w:cs="Times New Roman"/>
+          <w:sz w:val="25"/>
+          <w:szCs w:val="25"/>
+        </w:rPr>
+      </w:pPr>
+    </w:p>
+    <w:p>
+      <w:pPr>
+        <w:rPr>
+          <w:rFonts w:ascii="Times" w:eastAsia="Times New Roman" w:hAnsi="Times" w:cs="Times New Roman"/>
+          <w:sz w:val="25"/>
+          <w:szCs w:val="25"/>
+        </w:rPr>
+      </w:pPr>
+      <w:r>
+        <w:rPr>
+          <w:rFonts w:ascii="Times" w:eastAsia="Times New Roman" w:hAnsi="Times" w:cs="Times New Roman"/>
+          <w:sz w:val="25"/>
+          <w:szCs w:val="25"/>
+        </w:rPr>
+        <w:drawing>
+          <wp:inline distT="0" distB="0" distL="0" distR="0" wp14:anchorId="37D1324F" wp14:editId="0F2B47A2">
+            <wp:extent cx="5943600" cy="4457700"/>
+            <wp:effectExtent l="0" t="0" r="0" b="0"/>
+            <wp:docPr id="3" name="Picture 3"/>
+            <wp:cNvGraphicFramePr>
+              <a:graphicFrameLocks xmlns:a="http://schemas.openxmlformats.org/drawingml/2006/main" noChangeAspect="1"/>
+            </wp:cNvGraphicFramePr>
+            <a:graphic xmlns:a="http://schemas.openxmlformats.org/drawingml/2006/main">
+              <a:graphicData uri="http://schemas.openxmlformats.org/drawingml/2006/picture">
+                <pic:pic xmlns:pic="http://schemas.openxmlformats.org/drawingml/2006/picture">
+                  <pic:nvPicPr>
+                    <pic:cNvPr id="1" name=""/>
+                    <pic:cNvPicPr/>
+                  </pic:nvPicPr>
+                  <pic:blipFill>
+                    <a:blip r:embed="rId4"/>
+                    <a:stretch>
+                      <a:fillRect/>
+                    </a:stretch>
+                  </pic:blipFill>
+                  <pic:spPr>
+                    <a:xfrm>
+                      <a:off x="0" y="0"/>
+                      <a:ext cx="5943600" cy="4457700"/>
+                    </a:xfrm>
+                    <a:prstGeom prst="rect">
+                      <a:avLst/>
+                    </a:prstGeom>
+                  </pic:spPr>
+                </pic:pic>
+              </a:graphicData>
+            </a:graphic>
+          </wp:inline>
+        </w:drawing>
+      </w:r>
+    </w:p>
+    <w:p>
+      <w:pPr>
+        <w:rPr>
+          <w:rFonts w:ascii="Times" w:eastAsia="Times New Roman" w:hAnsi="Times" w:cs="Times New Roman"/>
+          <w:sz w:val="25"/>
+          <w:szCs w:val="25"/>
+        </w:rPr>
+      </w:pPr>
+    </w:p>
+    <w:p>
+      <w:pPr>
+        <w:rPr>
+          <w:rFonts w:ascii="Times" w:eastAsia="Times New Roman" w:hAnsi="Times" w:cs="Times New Roman"/>
+          <w:sz w:val="25"/>
+          <w:szCs w:val="25"/>
+        </w:rPr>
+      </w:pPr>
+      <w:r>
+        <w:rPr>
+          <w:rFonts w:ascii="Times" w:eastAsia="Times New Roman" w:hAnsi="Times" w:cs="Times New Roman"/>
+          <w:sz w:val="25"/>
+          <w:szCs w:val="25"/>
+        </w:rPr>
+        <w:lastRenderedPageBreak/>
+        <w:drawing>
+          <wp:inline distT="0" distB="0" distL="0" distR="0" wp14:anchorId="2CB923D9" wp14:editId="417125F7">
+            <wp:extent cx="5943600" cy="2387600"/>
+            <wp:effectExtent l="0" t="0" r="0" b="0"/>
+            <wp:docPr id="2" name="Picture 2"/>
+            <wp:cNvGraphicFramePr>
+              <a:graphicFrameLocks xmlns:a="http://schemas.openxmlformats.org/drawingml/2006/main" noChangeAspect="1"/>
+            </wp:cNvGraphicFramePr>
+            <a:graphic xmlns:a="http://schemas.openxmlformats.org/drawingml/2006/main">
+              <a:graphicData uri="http://schemas.openxmlformats.org/drawingml/2006/picture">
+                <pic:pic xmlns:pic="http://schemas.openxmlformats.org/drawingml/2006/picture">
+                  <pic:nvPicPr>
+                    <pic:cNvPr id="1" name=""/>
+                    <pic:cNvPicPr/>
+                  </pic:nvPicPr>
+                  <pic:blipFill rotWithShape="1">
+                    <a:blip r:embed="rId5"/>
+                    <a:srcRect b="46439"/>
+                    <a:stretch/>
+                  </pic:blipFill>
+                  <pic:spPr bwMode="auto">
+                    <a:xfrm>
+                      <a:off x="0" y="0"/>
+                      <a:ext cx="5943600" cy="2387600"/>
+                    </a:xfrm>
+                    <a:prstGeom prst="rect">
+                      <a:avLst/>
+                    </a:prstGeom>
+                    <a:ln>
+                      <a:noFill/>
+                    </a:ln>
+                    <a:extLst>
+                      <a:ext uri="{53640926-AAD7-44D8-BBD7-CCE9431645EC}">
+                        <a14:shadowObscured xmlns:a14="http://schemas.microsoft.com/office/drawing/2010/main"/>
+                      </a:ext>
+                    </a:extLst>
+                  </pic:spPr>
+                </pic:pic>
+              </a:graphicData>
+            </a:graphic>
+          </wp:inline>
+        </w:drawing>
+      </w:r>
+    </w:p>
+    <w:p>
+      <w:pPr>
+        <w:rPr>
+          <w:rFonts w:ascii="Times" w:eastAsia="Times New Roman" w:hAnsi="Times" w:cs="Times New Roman"/>
+          <w:sz w:val="25"/>
+          <w:szCs w:val="25"/>
+        </w:rPr>
+      </w:pPr>
+      <w:r>
+        <w:rPr>
+          <w:rFonts w:ascii="Times" w:eastAsia="Times New Roman" w:hAnsi="Times" w:cs="Times New Roman"/>
+          <w:sz w:val="25"/>
+          <w:szCs w:val="25"/>
+        </w:rPr>
+        <w:drawing>
+          <wp:inline distT="0" distB="0" distL="0" distR="0" wp14:anchorId="16BA7C35" wp14:editId="10185974">
+            <wp:extent cx="5943600" cy="2400300"/>
+            <wp:effectExtent l="0" t="0" r="0" b="0"/>
+            <wp:docPr id="1" name="Picture 1"/>
+            <wp:cNvGraphicFramePr>
+              <a:graphicFrameLocks xmlns:a="http://schemas.openxmlformats.org/drawingml/2006/main" noChangeAspect="1"/>
+            </wp:cNvGraphicFramePr>
+            <a:graphic xmlns:a="http://schemas.openxmlformats.org/drawingml/2006/main">
+              <a:graphicData uri="http://schemas.openxmlformats.org/drawingml/2006/picture">
+                <pic:pic xmlns:pic="http://schemas.openxmlformats.org/drawingml/2006/picture">
+                  <pic:nvPicPr>
+                    <pic:cNvPr id="1" name=""/>
+                    <pic:cNvPicPr/>
+                  </pic:nvPicPr>
+                  <pic:blipFill rotWithShape="1">
+                    <a:blip r:embed="rId6"/>
+                    <a:srcRect b="46154"/>
+                    <a:stretch/>
+                  </pic:blipFill>
+                  <pic:spPr bwMode="auto">
+                    <a:xfrm>
+                      <a:off x="0" y="0"/>
+                      <a:ext cx="5943600" cy="2400300"/>
+                    </a:xfrm>
+                    <a:prstGeom prst="rect">
+                      <a:avLst/>
+                    </a:prstGeom>
+                    <a:ln>
+                      <a:noFill/>
+                    </a:ln>
+                    <a:extLst>
+                      <a:ext uri="{53640926-AAD7-44D8-BBD7-CCE9431645EC}">
+                        <a14:shadowObscured xmlns:a14="http://schemas.microsoft.com/office/drawing/2010/main"/>
+                      </a:ext>
+                    </a:extLst>
+                  </pic:spPr>
+                </pic:pic>
+              </a:graphicData>
+            </a:graphic>
+          </wp:inline>
+        </w:drawing>
+      </w:r>
+    </w:p>
+    <w:p>
+      <w:pPr>
+        <w:rPr>
+          <w:rFonts w:ascii="Times" w:eastAsia="Times New Roman" w:hAnsi="Times" w:cs="Times New Roman"/>
+          <w:sz w:val="25"/>
+          <w:szCs w:val="25"/>
+        </w:rPr>
+      </w:pPr>
+    </w:p>
+    <w:p>
+      <w:pPr>
+        <w:rPr>
+          <w:rFonts w:ascii="Times" w:eastAsia="Times New Roman" w:hAnsi="Times" w:cs="Times New Roman"/>
+          <w:sz w:val="25"/>
+          <w:szCs w:val="25"/>
+        </w:rPr>
+      </w:pPr>
+      <w:r>
+        <w:rPr>
+          <w:rFonts w:ascii="Times" w:eastAsia="Times New Roman" w:hAnsi="Times" w:cs="Times New Roman"/>
+          <w:sz w:val="25"/>
+          <w:szCs w:val="25"/>
+        </w:rPr>
+        <w:t>b)Using the break frequencies from a) and the above transfer function, find the inductances L</w:t>
       </w:r>
       <w:r>
         <w:rPr>
@@ -82,7 +300,6 @@
         </w:rPr>
         <w:t>p</w:t>
       </w:r>
-      <w:proofErr w:type="spellEnd"/>
       <w:r>
         <w:rPr>
           <w:rFonts w:ascii="Times" w:eastAsia="Times New Roman" w:hAnsi="Times" w:cs="Times New Roman"/>
@@ -133,6 +350,418 @@
           <w:szCs w:val="25"/>
         </w:rPr>
       </w:pPr>
+      <m:oMathPara>
+        <m:oMath>
+          <m:sSub>
+            <m:sSubPr>
+              <m:ctrlPr>
+                <w:rPr>
+                  <w:rFonts w:ascii="Cambria Math" w:eastAsia="Times New Roman" w:hAnsi="Cambria Math" w:cs="Times New Roman"/>
+                  <w:i/>
+                  <w:sz w:val="25"/>
+                  <w:szCs w:val="25"/>
+                </w:rPr>
+              </m:ctrlPr>
+            </m:sSubPr>
+            <m:e>
+              <m:r>
+                <w:rPr>
+                  <w:rFonts w:ascii="Cambria Math" w:eastAsia="Times New Roman" w:hAnsi="Cambria Math" w:cs="Times New Roman"/>
+                  <w:sz w:val="25"/>
+                  <w:szCs w:val="25"/>
+                </w:rPr>
+                <m:t>L</m:t>
+              </m:r>
+            </m:e>
+            <m:sub>
+              <m:r>
+                <w:rPr>
+                  <w:rFonts w:ascii="Cambria Math" w:eastAsia="Times New Roman" w:hAnsi="Cambria Math" w:cs="Times New Roman"/>
+                  <w:sz w:val="25"/>
+                  <w:szCs w:val="25"/>
+                </w:rPr>
+                <m:t>p</m:t>
+              </m:r>
+            </m:sub>
+          </m:sSub>
+          <m:r>
+            <w:rPr>
+              <w:rFonts w:ascii="Cambria Math" w:eastAsia="Times New Roman" w:hAnsi="Cambria Math" w:cs="Times New Roman"/>
+              <w:sz w:val="25"/>
+              <w:szCs w:val="25"/>
+            </w:rPr>
+            <m:t>=</m:t>
+          </m:r>
+          <m:f>
+            <m:fPr>
+              <m:ctrlPr>
+                <w:rPr>
+                  <w:rFonts w:ascii="Cambria Math" w:eastAsia="Times New Roman" w:hAnsi="Cambria Math" w:cs="Times New Roman"/>
+                  <w:i/>
+                  <w:sz w:val="25"/>
+                  <w:szCs w:val="25"/>
+                </w:rPr>
+              </m:ctrlPr>
+            </m:fPr>
+            <m:num>
+              <m:sSub>
+                <m:sSubPr>
+                  <m:ctrlPr>
+                    <w:rPr>
+                      <w:rFonts w:ascii="Cambria Math" w:eastAsia="Times New Roman" w:hAnsi="Cambria Math" w:cs="Times New Roman"/>
+                      <w:i/>
+                      <w:sz w:val="25"/>
+                      <w:szCs w:val="25"/>
+                    </w:rPr>
+                  </m:ctrlPr>
+                </m:sSubPr>
+                <m:e>
+                  <m:r>
+                    <w:rPr>
+                      <w:rFonts w:ascii="Cambria Math" w:eastAsia="Times New Roman" w:hAnsi="Cambria Math" w:cs="Times New Roman"/>
+                      <w:sz w:val="25"/>
+                      <w:szCs w:val="25"/>
+                    </w:rPr>
+                    <m:t>R</m:t>
+                  </m:r>
+                </m:e>
+                <m:sub>
+                  <m:r>
+                    <w:rPr>
+                      <w:rFonts w:ascii="Cambria Math" w:eastAsia="Times New Roman" w:hAnsi="Cambria Math" w:cs="Times New Roman"/>
+                      <w:sz w:val="25"/>
+                      <w:szCs w:val="25"/>
+                    </w:rPr>
+                    <m:t>p</m:t>
+                  </m:r>
+                </m:sub>
+              </m:sSub>
+            </m:num>
+            <m:den>
+              <m:r>
+                <w:rPr>
+                  <w:rFonts w:ascii="Cambria Math" w:eastAsia="Times New Roman" w:hAnsi="Cambria Math" w:cs="Times New Roman"/>
+                  <w:sz w:val="25"/>
+                  <w:szCs w:val="25"/>
+                </w:rPr>
+                <m:t>2π</m:t>
+              </m:r>
+              <m:sSub>
+                <m:sSubPr>
+                  <m:ctrlPr>
+                    <w:rPr>
+                      <w:rFonts w:ascii="Cambria Math" w:eastAsia="Times New Roman" w:hAnsi="Cambria Math" w:cs="Times New Roman"/>
+                      <w:i/>
+                      <w:sz w:val="25"/>
+                      <w:szCs w:val="25"/>
+                    </w:rPr>
+                  </m:ctrlPr>
+                </m:sSubPr>
+                <m:e>
+                  <m:r>
+                    <w:rPr>
+                      <w:rFonts w:ascii="Cambria Math" w:eastAsia="Times New Roman" w:hAnsi="Cambria Math" w:cs="Times New Roman"/>
+                      <w:sz w:val="25"/>
+                      <w:szCs w:val="25"/>
+                    </w:rPr>
+                    <m:t>f</m:t>
+                  </m:r>
+                </m:e>
+                <m:sub>
+                  <m:r>
+                    <w:rPr>
+                      <w:rFonts w:ascii="Cambria Math" w:eastAsia="Times New Roman" w:hAnsi="Cambria Math" w:cs="Times New Roman"/>
+                      <w:sz w:val="25"/>
+                      <w:szCs w:val="25"/>
+                    </w:rPr>
+                    <m:t>b1</m:t>
+                  </m:r>
+                </m:sub>
+              </m:sSub>
+            </m:den>
+          </m:f>
+          <m:r>
+            <w:rPr>
+              <w:rFonts w:ascii="Cambria Math" w:eastAsia="Times New Roman" w:hAnsi="Cambria Math" w:cs="Times New Roman"/>
+              <w:sz w:val="25"/>
+              <w:szCs w:val="25"/>
+            </w:rPr>
+            <m:t>=0.0836 H</m:t>
+          </m:r>
+        </m:oMath>
+      </m:oMathPara>
+    </w:p>
+    <w:p>
+      <w:pPr>
+        <w:rPr>
+          <w:rFonts w:ascii="Times" w:eastAsia="Times New Roman" w:hAnsi="Times" w:cs="Times New Roman"/>
+          <w:sz w:val="25"/>
+          <w:szCs w:val="25"/>
+        </w:rPr>
+      </w:pPr>
+      <m:oMathPara>
+        <m:oMath>
+          <m:sSub>
+            <m:sSubPr>
+              <m:ctrlPr>
+                <w:rPr>
+                  <w:rFonts w:ascii="Cambria Math" w:eastAsia="Times New Roman" w:hAnsi="Cambria Math" w:cs="Times New Roman"/>
+                  <w:i/>
+                  <w:sz w:val="25"/>
+                  <w:szCs w:val="25"/>
+                </w:rPr>
+              </m:ctrlPr>
+            </m:sSubPr>
+            <m:e>
+              <m:r>
+                <w:rPr>
+                  <w:rFonts w:ascii="Cambria Math" w:eastAsia="Times New Roman" w:hAnsi="Cambria Math" w:cs="Times New Roman"/>
+                  <w:sz w:val="25"/>
+                  <w:szCs w:val="25"/>
+                </w:rPr>
+                <m:t>L</m:t>
+              </m:r>
+            </m:e>
+            <m:sub>
+              <m:r>
+                <w:rPr>
+                  <w:rFonts w:ascii="Cambria Math" w:eastAsia="Times New Roman" w:hAnsi="Cambria Math" w:cs="Times New Roman"/>
+                  <w:sz w:val="25"/>
+                  <w:szCs w:val="25"/>
+                </w:rPr>
+                <m:t>o</m:t>
+              </m:r>
+            </m:sub>
+          </m:sSub>
+          <m:r>
+            <w:rPr>
+              <w:rFonts w:ascii="Cambria Math" w:eastAsia="Times New Roman" w:hAnsi="Cambria Math" w:cs="Times New Roman"/>
+              <w:sz w:val="25"/>
+              <w:szCs w:val="25"/>
+            </w:rPr>
+            <m:t>=</m:t>
+          </m:r>
+          <m:f>
+            <m:fPr>
+              <m:ctrlPr>
+                <w:rPr>
+                  <w:rFonts w:ascii="Cambria Math" w:eastAsia="Times New Roman" w:hAnsi="Cambria Math" w:cs="Times New Roman"/>
+                  <w:i/>
+                  <w:sz w:val="25"/>
+                  <w:szCs w:val="25"/>
+                </w:rPr>
+              </m:ctrlPr>
+            </m:fPr>
+            <m:num>
+              <m:sSub>
+                <m:sSubPr>
+                  <m:ctrlPr>
+                    <w:rPr>
+                      <w:rFonts w:ascii="Cambria Math" w:eastAsia="Times New Roman" w:hAnsi="Cambria Math" w:cs="Times New Roman"/>
+                      <w:i/>
+                      <w:sz w:val="25"/>
+                      <w:szCs w:val="25"/>
+                    </w:rPr>
+                  </m:ctrlPr>
+                </m:sSubPr>
+                <m:e>
+                  <m:r>
+                    <w:rPr>
+                      <w:rFonts w:ascii="Cambria Math" w:eastAsia="Times New Roman" w:hAnsi="Cambria Math" w:cs="Times New Roman"/>
+                      <w:sz w:val="25"/>
+                      <w:szCs w:val="25"/>
+                    </w:rPr>
+                    <m:t>(R</m:t>
+                  </m:r>
+                </m:e>
+                <m:sub>
+                  <m:r>
+                    <w:rPr>
+                      <w:rFonts w:ascii="Cambria Math" w:eastAsia="Times New Roman" w:hAnsi="Cambria Math" w:cs="Times New Roman"/>
+                      <w:sz w:val="25"/>
+                      <w:szCs w:val="25"/>
+                    </w:rPr>
+                    <m:t>m</m:t>
+                  </m:r>
+                </m:sub>
+              </m:sSub>
+              <m:r>
+                <w:rPr>
+                  <w:rFonts w:ascii="Cambria Math" w:eastAsia="Times New Roman" w:hAnsi="Cambria Math" w:cs="Times New Roman"/>
+                  <w:sz w:val="25"/>
+                  <w:szCs w:val="25"/>
+                </w:rPr>
+                <m:t>+2</m:t>
+              </m:r>
+              <m:sSub>
+                <m:sSubPr>
+                  <m:ctrlPr>
+                    <w:rPr>
+                      <w:rFonts w:ascii="Cambria Math" w:eastAsia="Times New Roman" w:hAnsi="Cambria Math" w:cs="Times New Roman"/>
+                      <w:i/>
+                      <w:sz w:val="25"/>
+                      <w:szCs w:val="25"/>
+                    </w:rPr>
+                  </m:ctrlPr>
+                </m:sSubPr>
+                <m:e>
+                  <m:r>
+                    <w:rPr>
+                      <w:rFonts w:ascii="Cambria Math" w:eastAsia="Times New Roman" w:hAnsi="Cambria Math" w:cs="Times New Roman"/>
+                      <w:sz w:val="25"/>
+                      <w:szCs w:val="25"/>
+                    </w:rPr>
+                    <m:t>R</m:t>
+                  </m:r>
+                </m:e>
+                <m:sub>
+                  <m:r>
+                    <w:rPr>
+                      <w:rFonts w:ascii="Cambria Math" w:eastAsia="Times New Roman" w:hAnsi="Cambria Math" w:cs="Times New Roman"/>
+                      <w:sz w:val="25"/>
+                      <w:szCs w:val="25"/>
+                    </w:rPr>
+                    <m:t>s</m:t>
+                  </m:r>
+                </m:sub>
+              </m:sSub>
+              <m:r>
+                <w:rPr>
+                  <w:rFonts w:ascii="Cambria Math" w:eastAsia="Times New Roman" w:hAnsi="Cambria Math" w:cs="Times New Roman"/>
+                  <w:sz w:val="25"/>
+                  <w:szCs w:val="25"/>
+                </w:rPr>
+                <m:t>)</m:t>
+              </m:r>
+              <m:sSub>
+                <m:sSubPr>
+                  <m:ctrlPr>
+                    <w:rPr>
+                      <w:rFonts w:ascii="Cambria Math" w:eastAsia="Times New Roman" w:hAnsi="Cambria Math" w:cs="Times New Roman"/>
+                      <w:i/>
+                      <w:sz w:val="25"/>
+                      <w:szCs w:val="25"/>
+                    </w:rPr>
+                  </m:ctrlPr>
+                </m:sSubPr>
+                <m:e>
+                  <m:r>
+                    <w:rPr>
+                      <w:rFonts w:ascii="Cambria Math" w:eastAsia="Times New Roman" w:hAnsi="Cambria Math" w:cs="Times New Roman"/>
+                      <w:sz w:val="25"/>
+                      <w:szCs w:val="25"/>
+                    </w:rPr>
+                    <m:t>R</m:t>
+                  </m:r>
+                </m:e>
+                <m:sub>
+                  <m:r>
+                    <w:rPr>
+                      <w:rFonts w:ascii="Cambria Math" w:eastAsia="Times New Roman" w:hAnsi="Cambria Math" w:cs="Times New Roman"/>
+                      <w:sz w:val="25"/>
+                      <w:szCs w:val="25"/>
+                    </w:rPr>
+                    <m:t>p</m:t>
+                  </m:r>
+                </m:sub>
+              </m:sSub>
+            </m:num>
+            <m:den>
+              <m:r>
+                <w:rPr>
+                  <w:rFonts w:ascii="Cambria Math" w:eastAsia="Times New Roman" w:hAnsi="Cambria Math" w:cs="Times New Roman"/>
+                  <w:sz w:val="25"/>
+                  <w:szCs w:val="25"/>
+                </w:rPr>
+                <m:t>2</m:t>
+              </m:r>
+              <m:sSub>
+                <m:sSubPr>
+                  <m:ctrlPr>
+                    <w:rPr>
+                      <w:rFonts w:ascii="Cambria Math" w:eastAsia="Times New Roman" w:hAnsi="Cambria Math" w:cs="Times New Roman"/>
+                      <w:i/>
+                      <w:sz w:val="25"/>
+                      <w:szCs w:val="25"/>
+                    </w:rPr>
+                  </m:ctrlPr>
+                </m:sSubPr>
+                <m:e>
+                  <m:r>
+                    <w:rPr>
+                      <w:rFonts w:ascii="Cambria Math" w:eastAsia="Times New Roman" w:hAnsi="Cambria Math" w:cs="Times New Roman"/>
+                      <w:sz w:val="25"/>
+                      <w:szCs w:val="25"/>
+                    </w:rPr>
+                    <m:t>R</m:t>
+                  </m:r>
+                </m:e>
+                <m:sub>
+                  <m:r>
+                    <w:rPr>
+                      <w:rFonts w:ascii="Cambria Math" w:eastAsia="Times New Roman" w:hAnsi="Cambria Math" w:cs="Times New Roman"/>
+                      <w:sz w:val="25"/>
+                      <w:szCs w:val="25"/>
+                    </w:rPr>
+                    <m:t>m</m:t>
+                  </m:r>
+                </m:sub>
+              </m:sSub>
+              <m:r>
+                <w:rPr>
+                  <w:rFonts w:ascii="Cambria Math" w:eastAsia="Times New Roman" w:hAnsi="Cambria Math" w:cs="Times New Roman"/>
+                  <w:sz w:val="25"/>
+                  <w:szCs w:val="25"/>
+                </w:rPr>
+                <m:t>x</m:t>
+              </m:r>
+            </m:den>
+          </m:f>
+          <m:r>
+            <w:rPr>
+              <w:rFonts w:ascii="Cambria Math" w:eastAsia="Times New Roman" w:hAnsi="Cambria Math" w:cs="Times New Roman"/>
+              <w:sz w:val="25"/>
+              <w:szCs w:val="25"/>
+            </w:rPr>
+            <m:t>=1.6772 H</m:t>
+          </m:r>
+        </m:oMath>
+      </m:oMathPara>
+    </w:p>
+    <w:p>
+      <w:pPr>
+        <w:rPr>
+          <w:rFonts w:ascii="Times" w:eastAsia="Times New Roman" w:hAnsi="Times" w:cs="Times New Roman"/>
+          <w:sz w:val="25"/>
+          <w:szCs w:val="25"/>
+        </w:rPr>
+      </w:pPr>
+      <w:r>
+        <w:rPr>
+          <w:rFonts w:ascii="Times" w:eastAsia="Times New Roman" w:hAnsi="Times" w:cs="Times New Roman"/>
+          <w:sz w:val="25"/>
+          <w:szCs w:val="25"/>
+        </w:rPr>
+        <w:t>Usable bandwidth is between the break frequencies, 308 Hz – 47.5 kHz</w:t>
+      </w:r>
+    </w:p>
+    <w:p>
+      <w:pPr>
+        <w:rPr>
+          <w:rFonts w:ascii="Times" w:eastAsia="Times New Roman" w:hAnsi="Times" w:cs="Times New Roman"/>
+          <w:sz w:val="25"/>
+          <w:szCs w:val="25"/>
+        </w:rPr>
+      </w:pPr>
+    </w:p>
+    <w:p>
+      <w:pPr>
+        <w:rPr>
+          <w:rFonts w:ascii="Times" w:eastAsia="Times New Roman" w:hAnsi="Times" w:cs="Times New Roman"/>
+          <w:sz w:val="25"/>
+          <w:szCs w:val="25"/>
+        </w:rPr>
+      </w:pPr>
       <w:r>
         <w:rPr>
           <w:rFonts w:ascii="Times" w:eastAsia="Times New Roman" w:hAnsi="Times" w:cs="Times New Roman"/>
@@ -198,6 +827,722 @@
           <w:szCs w:val="25"/>
         </w:rPr>
       </w:pPr>
+    </w:p>
+    <w:p>
+      <w:pPr>
+        <w:rPr>
+          <w:rFonts w:ascii="Times" w:eastAsia="Times New Roman" w:hAnsi="Times" w:cs="Times New Roman"/>
+          <w:sz w:val="25"/>
+          <w:szCs w:val="25"/>
+        </w:rPr>
+      </w:pPr>
+      <m:oMathPara>
+        <m:oMath>
+          <m:r>
+            <w:rPr>
+              <w:rFonts w:ascii="Cambria Math" w:eastAsia="Times New Roman" w:hAnsi="Cambria Math" w:cs="Times New Roman"/>
+              <w:sz w:val="25"/>
+              <w:szCs w:val="25"/>
+            </w:rPr>
+            <m:t>Sensitivity=</m:t>
+          </m:r>
+          <m:f>
+            <m:fPr>
+              <m:ctrlPr>
+                <w:rPr>
+                  <w:rFonts w:ascii="Cambria Math" w:eastAsia="Times New Roman" w:hAnsi="Cambria Math" w:cs="Times New Roman"/>
+                  <w:i/>
+                  <w:sz w:val="25"/>
+                  <w:szCs w:val="25"/>
+                </w:rPr>
+              </m:ctrlPr>
+            </m:fPr>
+            <m:num>
+              <m:r>
+                <w:rPr>
+                  <w:rFonts w:ascii="Cambria Math" w:eastAsia="Times New Roman" w:hAnsi="Cambria Math" w:cs="Times New Roman"/>
+                  <w:sz w:val="25"/>
+                  <w:szCs w:val="25"/>
+                </w:rPr>
+                <m:t>2</m:t>
+              </m:r>
+              <m:sSub>
+                <m:sSubPr>
+                  <m:ctrlPr>
+                    <w:rPr>
+                      <w:rFonts w:ascii="Cambria Math" w:eastAsia="Times New Roman" w:hAnsi="Cambria Math" w:cs="Times New Roman"/>
+                      <w:i/>
+                      <w:sz w:val="25"/>
+                      <w:szCs w:val="25"/>
+                    </w:rPr>
+                  </m:ctrlPr>
+                </m:sSubPr>
+                <m:e>
+                  <m:r>
+                    <w:rPr>
+                      <w:rFonts w:ascii="Cambria Math" w:eastAsia="Times New Roman" w:hAnsi="Cambria Math" w:cs="Times New Roman"/>
+                      <w:sz w:val="25"/>
+                      <w:szCs w:val="25"/>
+                    </w:rPr>
+                    <m:t>R</m:t>
+                  </m:r>
+                </m:e>
+                <m:sub>
+                  <m:r>
+                    <w:rPr>
+                      <w:rFonts w:ascii="Cambria Math" w:eastAsia="Times New Roman" w:hAnsi="Cambria Math" w:cs="Times New Roman"/>
+                      <w:sz w:val="25"/>
+                      <w:szCs w:val="25"/>
+                    </w:rPr>
+                    <m:t>m</m:t>
+                  </m:r>
+                </m:sub>
+              </m:sSub>
+              <m:sSub>
+                <m:sSubPr>
+                  <m:ctrlPr>
+                    <w:rPr>
+                      <w:rFonts w:ascii="Cambria Math" w:eastAsia="Times New Roman" w:hAnsi="Cambria Math" w:cs="Times New Roman"/>
+                      <w:i/>
+                      <w:sz w:val="25"/>
+                      <w:szCs w:val="25"/>
+                    </w:rPr>
+                  </m:ctrlPr>
+                </m:sSubPr>
+                <m:e>
+                  <m:r>
+                    <w:rPr>
+                      <w:rFonts w:ascii="Cambria Math" w:eastAsia="Times New Roman" w:hAnsi="Cambria Math" w:cs="Times New Roman"/>
+                      <w:sz w:val="25"/>
+                      <w:szCs w:val="25"/>
+                    </w:rPr>
+                    <m:t>K</m:t>
+                  </m:r>
+                </m:e>
+                <m:sub>
+                  <m:r>
+                    <w:rPr>
+                      <w:rFonts w:ascii="Cambria Math" w:eastAsia="Times New Roman" w:hAnsi="Cambria Math" w:cs="Times New Roman"/>
+                      <w:sz w:val="25"/>
+                      <w:szCs w:val="25"/>
+                    </w:rPr>
+                    <m:t>m</m:t>
+                  </m:r>
+                </m:sub>
+              </m:sSub>
+              <m:r>
+                <w:rPr>
+                  <w:rFonts w:ascii="Cambria Math" w:eastAsia="Times New Roman" w:hAnsi="Cambria Math" w:cs="Times New Roman"/>
+                  <w:sz w:val="25"/>
+                  <w:szCs w:val="25"/>
+                </w:rPr>
+                <m:t>x</m:t>
+              </m:r>
+            </m:num>
+            <m:den>
+              <m:r>
+                <w:rPr>
+                  <w:rFonts w:ascii="Cambria Math" w:eastAsia="Times New Roman" w:hAnsi="Cambria Math" w:cs="Times New Roman"/>
+                  <w:sz w:val="25"/>
+                  <w:szCs w:val="25"/>
+                </w:rPr>
+                <m:t>(</m:t>
+              </m:r>
+              <m:sSub>
+                <m:sSubPr>
+                  <m:ctrlPr>
+                    <w:rPr>
+                      <w:rFonts w:ascii="Cambria Math" w:eastAsia="Times New Roman" w:hAnsi="Cambria Math" w:cs="Times New Roman"/>
+                      <w:i/>
+                      <w:sz w:val="25"/>
+                      <w:szCs w:val="25"/>
+                    </w:rPr>
+                  </m:ctrlPr>
+                </m:sSubPr>
+                <m:e>
+                  <m:r>
+                    <w:rPr>
+                      <w:rFonts w:ascii="Cambria Math" w:eastAsia="Times New Roman" w:hAnsi="Cambria Math" w:cs="Times New Roman"/>
+                      <w:sz w:val="25"/>
+                      <w:szCs w:val="25"/>
+                    </w:rPr>
+                    <m:t>R</m:t>
+                  </m:r>
+                </m:e>
+                <m:sub>
+                  <m:r>
+                    <w:rPr>
+                      <w:rFonts w:ascii="Cambria Math" w:eastAsia="Times New Roman" w:hAnsi="Cambria Math" w:cs="Times New Roman"/>
+                      <w:sz w:val="25"/>
+                      <w:szCs w:val="25"/>
+                    </w:rPr>
+                    <m:t>m</m:t>
+                  </m:r>
+                </m:sub>
+              </m:sSub>
+              <m:r>
+                <w:rPr>
+                  <w:rFonts w:ascii="Cambria Math" w:eastAsia="Times New Roman" w:hAnsi="Cambria Math" w:cs="Times New Roman"/>
+                  <w:sz w:val="25"/>
+                  <w:szCs w:val="25"/>
+                </w:rPr>
+                <m:t>+</m:t>
+              </m:r>
+              <m:sSub>
+                <m:sSubPr>
+                  <m:ctrlPr>
+                    <w:rPr>
+                      <w:rFonts w:ascii="Cambria Math" w:eastAsia="Times New Roman" w:hAnsi="Cambria Math" w:cs="Times New Roman"/>
+                      <w:i/>
+                      <w:sz w:val="25"/>
+                      <w:szCs w:val="25"/>
+                    </w:rPr>
+                  </m:ctrlPr>
+                </m:sSubPr>
+                <m:e>
+                  <m:r>
+                    <w:rPr>
+                      <w:rFonts w:ascii="Cambria Math" w:eastAsia="Times New Roman" w:hAnsi="Cambria Math" w:cs="Times New Roman"/>
+                      <w:sz w:val="25"/>
+                      <w:szCs w:val="25"/>
+                    </w:rPr>
+                    <m:t>2R</m:t>
+                  </m:r>
+                </m:e>
+                <m:sub>
+                  <m:r>
+                    <w:rPr>
+                      <w:rFonts w:ascii="Cambria Math" w:eastAsia="Times New Roman" w:hAnsi="Cambria Math" w:cs="Times New Roman"/>
+                      <w:sz w:val="25"/>
+                      <w:szCs w:val="25"/>
+                    </w:rPr>
+                    <m:t>s</m:t>
+                  </m:r>
+                </m:sub>
+              </m:sSub>
+              <m:r>
+                <w:rPr>
+                  <w:rFonts w:ascii="Cambria Math" w:eastAsia="Times New Roman" w:hAnsi="Cambria Math" w:cs="Times New Roman"/>
+                  <w:sz w:val="25"/>
+                  <w:szCs w:val="25"/>
+                </w:rPr>
+                <m:t>)</m:t>
+              </m:r>
+              <m:sSub>
+                <m:sSubPr>
+                  <m:ctrlPr>
+                    <w:rPr>
+                      <w:rFonts w:ascii="Cambria Math" w:eastAsia="Times New Roman" w:hAnsi="Cambria Math" w:cs="Times New Roman"/>
+                      <w:i/>
+                      <w:sz w:val="25"/>
+                      <w:szCs w:val="25"/>
+                    </w:rPr>
+                  </m:ctrlPr>
+                </m:sSubPr>
+                <m:e>
+                  <m:r>
+                    <w:rPr>
+                      <w:rFonts w:ascii="Cambria Math" w:eastAsia="Times New Roman" w:hAnsi="Cambria Math" w:cs="Times New Roman"/>
+                      <w:sz w:val="25"/>
+                      <w:szCs w:val="25"/>
+                    </w:rPr>
+                    <m:t>R</m:t>
+                  </m:r>
+                </m:e>
+                <m:sub>
+                  <m:r>
+                    <w:rPr>
+                      <w:rFonts w:ascii="Cambria Math" w:eastAsia="Times New Roman" w:hAnsi="Cambria Math" w:cs="Times New Roman"/>
+                      <w:sz w:val="25"/>
+                      <w:szCs w:val="25"/>
+                    </w:rPr>
+                    <m:t>p</m:t>
+                  </m:r>
+                </m:sub>
+              </m:sSub>
+            </m:den>
+          </m:f>
+          <m:r>
+            <w:rPr>
+              <w:rFonts w:ascii="Cambria Math" w:eastAsia="Times New Roman" w:hAnsi="Cambria Math" w:cs="Times New Roman"/>
+              <w:sz w:val="25"/>
+              <w:szCs w:val="25"/>
+            </w:rPr>
+            <m:t>=</m:t>
+          </m:r>
+          <m:sSup>
+            <m:sSupPr>
+              <m:ctrlPr>
+                <w:rPr>
+                  <w:rFonts w:ascii="Cambria Math" w:eastAsia="Times New Roman" w:hAnsi="Cambria Math" w:cs="Times New Roman"/>
+                  <w:i/>
+                  <w:sz w:val="25"/>
+                  <w:szCs w:val="25"/>
+                </w:rPr>
+              </m:ctrlPr>
+            </m:sSupPr>
+            <m:e>
+              <m:r>
+                <w:rPr>
+                  <w:rFonts w:ascii="Cambria Math" w:eastAsia="Times New Roman" w:hAnsi="Cambria Math" w:cs="Times New Roman"/>
+                  <w:sz w:val="25"/>
+                  <w:szCs w:val="25"/>
+                </w:rPr>
+                <m:t>10</m:t>
+              </m:r>
+            </m:e>
+            <m:sup>
+              <m:f>
+                <m:fPr>
+                  <m:ctrlPr>
+                    <w:rPr>
+                      <w:rFonts w:ascii="Cambria Math" w:eastAsia="Times New Roman" w:hAnsi="Cambria Math" w:cs="Times New Roman"/>
+                      <w:i/>
+                      <w:sz w:val="25"/>
+                      <w:szCs w:val="25"/>
+                    </w:rPr>
+                  </m:ctrlPr>
+                </m:fPr>
+                <m:num>
+                  <m:r>
+                    <w:rPr>
+                      <w:rFonts w:ascii="Cambria Math" w:eastAsia="Times New Roman" w:hAnsi="Cambria Math" w:cs="Times New Roman"/>
+                      <w:sz w:val="25"/>
+                      <w:szCs w:val="25"/>
+                    </w:rPr>
+                    <m:t>-22</m:t>
+                  </m:r>
+                </m:num>
+                <m:den>
+                  <m:r>
+                    <w:rPr>
+                      <w:rFonts w:ascii="Cambria Math" w:eastAsia="Times New Roman" w:hAnsi="Cambria Math" w:cs="Times New Roman"/>
+                      <w:sz w:val="25"/>
+                      <w:szCs w:val="25"/>
+                    </w:rPr>
+                    <m:t>20</m:t>
+                  </m:r>
+                </m:den>
+              </m:f>
+            </m:sup>
+          </m:sSup>
+          <m:r>
+            <w:rPr>
+              <w:rFonts w:ascii="Cambria Math" w:eastAsia="Times New Roman" w:hAnsi="Cambria Math" w:cs="Times New Roman"/>
+              <w:sz w:val="25"/>
+              <w:szCs w:val="25"/>
+            </w:rPr>
+            <m:t>=</m:t>
+          </m:r>
+          <m:r>
+            <w:rPr>
+              <w:rFonts w:ascii="Cambria Math" w:eastAsia="Times New Roman" w:hAnsi="Cambria Math" w:cs="Times New Roman"/>
+              <w:sz w:val="25"/>
+              <w:szCs w:val="25"/>
+            </w:rPr>
+            <m:t>.0794</m:t>
+          </m:r>
+        </m:oMath>
+      </m:oMathPara>
+    </w:p>
+    <w:p>
+      <w:pPr>
+        <w:rPr>
+          <w:rFonts w:ascii="Times" w:eastAsia="Times New Roman" w:hAnsi="Times" w:cs="Times New Roman"/>
+          <w:sz w:val="25"/>
+          <w:szCs w:val="25"/>
+        </w:rPr>
+      </w:pPr>
+      <m:oMathPara>
+        <m:oMath>
+          <m:sSub>
+            <m:sSubPr>
+              <m:ctrlPr>
+                <w:rPr>
+                  <w:rFonts w:ascii="Cambria Math" w:eastAsia="Times New Roman" w:hAnsi="Cambria Math" w:cs="Times New Roman"/>
+                  <w:i/>
+                  <w:sz w:val="25"/>
+                  <w:szCs w:val="25"/>
+                </w:rPr>
+              </m:ctrlPr>
+            </m:sSubPr>
+            <m:e>
+              <m:r>
+                <w:rPr>
+                  <w:rFonts w:ascii="Cambria Math" w:eastAsia="Times New Roman" w:hAnsi="Cambria Math" w:cs="Times New Roman"/>
+                  <w:sz w:val="25"/>
+                  <w:szCs w:val="25"/>
+                </w:rPr>
+                <m:t>K</m:t>
+              </m:r>
+            </m:e>
+            <m:sub>
+              <m:r>
+                <w:rPr>
+                  <w:rFonts w:ascii="Cambria Math" w:eastAsia="Times New Roman" w:hAnsi="Cambria Math" w:cs="Times New Roman"/>
+                  <w:sz w:val="25"/>
+                  <w:szCs w:val="25"/>
+                </w:rPr>
+                <m:t>m</m:t>
+              </m:r>
+            </m:sub>
+          </m:sSub>
+          <m:r>
+            <w:rPr>
+              <w:rFonts w:ascii="Cambria Math" w:eastAsia="Times New Roman" w:hAnsi="Cambria Math" w:cs="Times New Roman"/>
+              <w:sz w:val="25"/>
+              <w:szCs w:val="25"/>
+            </w:rPr>
+            <m:t>=</m:t>
+          </m:r>
+          <m:f>
+            <m:fPr>
+              <m:ctrlPr>
+                <w:rPr>
+                  <w:rFonts w:ascii="Cambria Math" w:eastAsia="Times New Roman" w:hAnsi="Cambria Math" w:cs="Times New Roman"/>
+                  <w:i/>
+                  <w:sz w:val="25"/>
+                  <w:szCs w:val="25"/>
+                </w:rPr>
+              </m:ctrlPr>
+            </m:fPr>
+            <m:num>
+              <m:r>
+                <w:rPr>
+                  <w:rFonts w:ascii="Cambria Math" w:eastAsia="Times New Roman" w:hAnsi="Cambria Math" w:cs="Times New Roman"/>
+                  <w:sz w:val="25"/>
+                  <w:szCs w:val="25"/>
+                </w:rPr>
+                <m:t>.0794(</m:t>
+              </m:r>
+              <m:sSub>
+                <m:sSubPr>
+                  <m:ctrlPr>
+                    <w:rPr>
+                      <w:rFonts w:ascii="Cambria Math" w:eastAsia="Times New Roman" w:hAnsi="Cambria Math" w:cs="Times New Roman"/>
+                      <w:i/>
+                      <w:sz w:val="25"/>
+                      <w:szCs w:val="25"/>
+                    </w:rPr>
+                  </m:ctrlPr>
+                </m:sSubPr>
+                <m:e>
+                  <m:r>
+                    <w:rPr>
+                      <w:rFonts w:ascii="Cambria Math" w:eastAsia="Times New Roman" w:hAnsi="Cambria Math" w:cs="Times New Roman"/>
+                      <w:sz w:val="25"/>
+                      <w:szCs w:val="25"/>
+                    </w:rPr>
+                    <m:t>R</m:t>
+                  </m:r>
+                </m:e>
+                <m:sub>
+                  <m:r>
+                    <w:rPr>
+                      <w:rFonts w:ascii="Cambria Math" w:eastAsia="Times New Roman" w:hAnsi="Cambria Math" w:cs="Times New Roman"/>
+                      <w:sz w:val="25"/>
+                      <w:szCs w:val="25"/>
+                    </w:rPr>
+                    <m:t>m</m:t>
+                  </m:r>
+                </m:sub>
+              </m:sSub>
+              <m:r>
+                <w:rPr>
+                  <w:rFonts w:ascii="Cambria Math" w:eastAsia="Times New Roman" w:hAnsi="Cambria Math" w:cs="Times New Roman"/>
+                  <w:sz w:val="25"/>
+                  <w:szCs w:val="25"/>
+                </w:rPr>
+                <m:t>+2</m:t>
+              </m:r>
+              <m:sSub>
+                <m:sSubPr>
+                  <m:ctrlPr>
+                    <w:rPr>
+                      <w:rFonts w:ascii="Cambria Math" w:eastAsia="Times New Roman" w:hAnsi="Cambria Math" w:cs="Times New Roman"/>
+                      <w:i/>
+                      <w:sz w:val="25"/>
+                      <w:szCs w:val="25"/>
+                    </w:rPr>
+                  </m:ctrlPr>
+                </m:sSubPr>
+                <m:e>
+                  <m:r>
+                    <w:rPr>
+                      <w:rFonts w:ascii="Cambria Math" w:eastAsia="Times New Roman" w:hAnsi="Cambria Math" w:cs="Times New Roman"/>
+                      <w:sz w:val="25"/>
+                      <w:szCs w:val="25"/>
+                    </w:rPr>
+                    <m:t>R</m:t>
+                  </m:r>
+                </m:e>
+                <m:sub>
+                  <m:r>
+                    <w:rPr>
+                      <w:rFonts w:ascii="Cambria Math" w:eastAsia="Times New Roman" w:hAnsi="Cambria Math" w:cs="Times New Roman"/>
+                      <w:sz w:val="25"/>
+                      <w:szCs w:val="25"/>
+                    </w:rPr>
+                    <m:t>s</m:t>
+                  </m:r>
+                </m:sub>
+              </m:sSub>
+              <m:r>
+                <w:rPr>
+                  <w:rFonts w:ascii="Cambria Math" w:eastAsia="Times New Roman" w:hAnsi="Cambria Math" w:cs="Times New Roman"/>
+                  <w:sz w:val="25"/>
+                  <w:szCs w:val="25"/>
+                </w:rPr>
+                <m:t>)</m:t>
+              </m:r>
+              <m:sSub>
+                <m:sSubPr>
+                  <m:ctrlPr>
+                    <w:rPr>
+                      <w:rFonts w:ascii="Cambria Math" w:eastAsia="Times New Roman" w:hAnsi="Cambria Math" w:cs="Times New Roman"/>
+                      <w:i/>
+                      <w:sz w:val="25"/>
+                      <w:szCs w:val="25"/>
+                    </w:rPr>
+                  </m:ctrlPr>
+                </m:sSubPr>
+                <m:e>
+                  <m:r>
+                    <w:rPr>
+                      <w:rFonts w:ascii="Cambria Math" w:eastAsia="Times New Roman" w:hAnsi="Cambria Math" w:cs="Times New Roman"/>
+                      <w:sz w:val="25"/>
+                      <w:szCs w:val="25"/>
+                    </w:rPr>
+                    <m:t>R</m:t>
+                  </m:r>
+                </m:e>
+                <m:sub>
+                  <m:r>
+                    <w:rPr>
+                      <w:rFonts w:ascii="Cambria Math" w:eastAsia="Times New Roman" w:hAnsi="Cambria Math" w:cs="Times New Roman"/>
+                      <w:sz w:val="25"/>
+                      <w:szCs w:val="25"/>
+                    </w:rPr>
+                    <m:t>p</m:t>
+                  </m:r>
+                </m:sub>
+              </m:sSub>
+            </m:num>
+            <m:den>
+              <m:r>
+                <w:rPr>
+                  <w:rFonts w:ascii="Cambria Math" w:eastAsia="Times New Roman" w:hAnsi="Cambria Math" w:cs="Times New Roman"/>
+                  <w:sz w:val="25"/>
+                  <w:szCs w:val="25"/>
+                </w:rPr>
+                <m:t>2</m:t>
+              </m:r>
+              <m:sSub>
+                <m:sSubPr>
+                  <m:ctrlPr>
+                    <w:rPr>
+                      <w:rFonts w:ascii="Cambria Math" w:eastAsia="Times New Roman" w:hAnsi="Cambria Math" w:cs="Times New Roman"/>
+                      <w:i/>
+                      <w:sz w:val="25"/>
+                      <w:szCs w:val="25"/>
+                    </w:rPr>
+                  </m:ctrlPr>
+                </m:sSubPr>
+                <m:e>
+                  <m:r>
+                    <w:rPr>
+                      <w:rFonts w:ascii="Cambria Math" w:eastAsia="Times New Roman" w:hAnsi="Cambria Math" w:cs="Times New Roman"/>
+                      <w:sz w:val="25"/>
+                      <w:szCs w:val="25"/>
+                    </w:rPr>
+                    <m:t>R</m:t>
+                  </m:r>
+                </m:e>
+                <m:sub>
+                  <m:r>
+                    <w:rPr>
+                      <w:rFonts w:ascii="Cambria Math" w:eastAsia="Times New Roman" w:hAnsi="Cambria Math" w:cs="Times New Roman"/>
+                      <w:sz w:val="25"/>
+                      <w:szCs w:val="25"/>
+                    </w:rPr>
+                    <m:t>m</m:t>
+                  </m:r>
+                </m:sub>
+              </m:sSub>
+              <m:r>
+                <w:rPr>
+                  <w:rFonts w:ascii="Cambria Math" w:eastAsia="Times New Roman" w:hAnsi="Cambria Math" w:cs="Times New Roman"/>
+                  <w:sz w:val="25"/>
+                  <w:szCs w:val="25"/>
+                </w:rPr>
+                <m:t>x</m:t>
+              </m:r>
+            </m:den>
+          </m:f>
+          <m:r>
+            <w:rPr>
+              <w:rFonts w:ascii="Cambria Math" w:eastAsia="Times New Roman" w:hAnsi="Cambria Math" w:cs="Times New Roman"/>
+              <w:sz w:val="25"/>
+              <w:szCs w:val="25"/>
+            </w:rPr>
+            <m:t>=64.39</m:t>
+          </m:r>
+        </m:oMath>
+      </m:oMathPara>
+    </w:p>
+    <w:p>
+      <w:pPr>
+        <w:rPr>
+          <w:rFonts w:ascii="Times" w:eastAsia="Times New Roman" w:hAnsi="Times" w:cs="Times New Roman"/>
+          <w:sz w:val="25"/>
+          <w:szCs w:val="25"/>
+        </w:rPr>
+      </w:pPr>
+      <w:r>
+        <w:rPr>
+          <w:rFonts w:ascii="Times" w:eastAsia="Times New Roman" w:hAnsi="Times" w:cs="Times New Roman"/>
+          <w:sz w:val="25"/>
+          <w:szCs w:val="25"/>
+        </w:rPr>
+        <w:t>d)Use Matlab to make a theoretical Bode plot of E</w:t>
+      </w:r>
+      <w:r>
+        <w:rPr>
+          <w:rFonts w:ascii="Times" w:eastAsia="Times New Roman" w:hAnsi="Times" w:cs="Times New Roman"/>
+          <w:sz w:val="16"/>
+          <w:szCs w:val="16"/>
+        </w:rPr>
+        <w:t>o</w:t>
+      </w:r>
+      <w:r>
+        <w:rPr>
+          <w:rFonts w:ascii="Times" w:eastAsia="Times New Roman" w:hAnsi="Times" w:cs="Times New Roman"/>
+          <w:sz w:val="25"/>
+          <w:szCs w:val="25"/>
+        </w:rPr>
+        <w:t>(j</w:t>
+      </w:r>
+      <w:r>
+        <w:rPr>
+          <w:rFonts w:ascii="Times" w:eastAsia="Times New Roman" w:hAnsi="Times" w:cs="Times New Roman"/>
+          <w:sz w:val="25"/>
+          <w:szCs w:val="25"/>
+        </w:rPr>
+        <w:sym w:font="Symbol" w:char="F077"/>
+      </w:r>
+      <w:r>
+        <w:rPr>
+          <w:rFonts w:ascii="Times" w:eastAsia="Times New Roman" w:hAnsi="Times" w:cs="Times New Roman"/>
+          <w:sz w:val="25"/>
+          <w:szCs w:val="25"/>
+        </w:rPr>
+        <w:t>)/E</w:t>
+      </w:r>
+      <w:r>
+        <w:rPr>
+          <w:rFonts w:ascii="Times" w:eastAsia="Times New Roman" w:hAnsi="Times" w:cs="Times New Roman"/>
+          <w:sz w:val="16"/>
+          <w:szCs w:val="16"/>
+        </w:rPr>
+        <w:t>i</w:t>
+      </w:r>
+      <w:r>
+        <w:rPr>
+          <w:rFonts w:ascii="Times" w:eastAsia="Times New Roman" w:hAnsi="Times" w:cs="Times New Roman"/>
+          <w:sz w:val="16"/>
+          <w:szCs w:val="16"/>
+        </w:rPr>
+        <w:t xml:space="preserve"> </w:t>
+      </w:r>
+      <w:r>
+        <w:rPr>
+          <w:rFonts w:ascii="Times" w:eastAsia="Times New Roman" w:hAnsi="Times" w:cs="Times New Roman"/>
+          <w:sz w:val="25"/>
+          <w:szCs w:val="25"/>
+        </w:rPr>
+        <w:t>(j</w:t>
+      </w:r>
+      <w:r>
+        <w:rPr>
+          <w:rFonts w:ascii="Times" w:eastAsia="Times New Roman" w:hAnsi="Times" w:cs="Times New Roman"/>
+          <w:sz w:val="25"/>
+          <w:szCs w:val="25"/>
+        </w:rPr>
+        <w:sym w:font="Symbol" w:char="F077"/>
+      </w:r>
+      <w:r>
+        <w:rPr>
+          <w:rFonts w:ascii="Times" w:eastAsia="Times New Roman" w:hAnsi="Times" w:cs="Times New Roman"/>
+          <w:sz w:val="25"/>
+          <w:szCs w:val="25"/>
+        </w:rPr>
+        <w:t>) using the transfer function derived from the homework problem, and the values of L</w:t>
+      </w:r>
+      <w:r>
+        <w:rPr>
+          <w:rFonts w:ascii="Times" w:eastAsia="Times New Roman" w:hAnsi="Times" w:cs="Times New Roman"/>
+          <w:sz w:val="16"/>
+          <w:szCs w:val="16"/>
+        </w:rPr>
+        <w:t>p</w:t>
+      </w:r>
+      <w:r>
+        <w:rPr>
+          <w:rFonts w:ascii="Times" w:eastAsia="Times New Roman" w:hAnsi="Times" w:cs="Times New Roman"/>
+          <w:sz w:val="25"/>
+          <w:szCs w:val="25"/>
+        </w:rPr>
+        <w:t>, L</w:t>
+      </w:r>
+      <w:r>
+        <w:rPr>
+          <w:rFonts w:ascii="Times" w:eastAsia="Times New Roman" w:hAnsi="Times" w:cs="Times New Roman"/>
+          <w:sz w:val="16"/>
+          <w:szCs w:val="16"/>
+        </w:rPr>
+        <w:t>0</w:t>
+      </w:r>
+      <w:r>
+        <w:rPr>
+          <w:rFonts w:ascii="Times" w:eastAsia="Times New Roman" w:hAnsi="Times" w:cs="Times New Roman"/>
+          <w:sz w:val="25"/>
+          <w:szCs w:val="25"/>
+        </w:rPr>
+        <w:t>, and K</w:t>
+      </w:r>
+      <w:r>
+        <w:rPr>
+          <w:rFonts w:ascii="Times" w:eastAsia="Times New Roman" w:hAnsi="Times" w:cs="Times New Roman"/>
+          <w:sz w:val="16"/>
+          <w:szCs w:val="16"/>
+        </w:rPr>
+        <w:t>m</w:t>
+      </w:r>
+      <w:r>
+        <w:rPr>
+          <w:rFonts w:ascii="Times" w:eastAsia="Times New Roman" w:hAnsi="Times" w:cs="Times New Roman"/>
+          <w:sz w:val="16"/>
+          <w:szCs w:val="16"/>
+        </w:rPr>
+        <w:t xml:space="preserve"> </w:t>
+      </w:r>
+      <w:r>
+        <w:rPr>
+          <w:rFonts w:ascii="Times" w:eastAsia="Times New Roman" w:hAnsi="Times" w:cs="Times New Roman"/>
+          <w:sz w:val="25"/>
+          <w:szCs w:val="25"/>
+        </w:rPr>
+        <w:t xml:space="preserve">found in parts b) and c). Assume x=0.1 in. </w:t>
+      </w:r>
+    </w:p>
+    <w:p>
+      <w:pPr>
+        <w:rPr>
+          <w:rFonts w:ascii="Times" w:eastAsia="Times New Roman" w:hAnsi="Times" w:cs="Times New Roman"/>
+          <w:sz w:val="25"/>
+          <w:szCs w:val="25"/>
+        </w:rPr>
+      </w:pPr>
       <w:bookmarkStart w:id="0" w:name="_GoBack"/>
       <w:bookmarkEnd w:id="0"/>
     </w:p>
@@ -209,225 +1554,22 @@
           <w:szCs w:val="25"/>
         </w:rPr>
       </w:pPr>
-      <w:r>
-        <w:rPr>
-          <w:rFonts w:ascii="Times" w:eastAsia="Times New Roman" w:hAnsi="Times" w:cs="Times New Roman"/>
-          <w:sz w:val="25"/>
-          <w:szCs w:val="25"/>
-        </w:rPr>
-        <w:t xml:space="preserve">d)Use </w:t>
-      </w:r>
-      <w:proofErr w:type="spellStart"/>
-      <w:r>
-        <w:rPr>
-          <w:rFonts w:ascii="Times" w:eastAsia="Times New Roman" w:hAnsi="Times" w:cs="Times New Roman"/>
-          <w:sz w:val="25"/>
-          <w:szCs w:val="25"/>
-        </w:rPr>
-        <w:t>Matlab</w:t>
-      </w:r>
-      <w:proofErr w:type="spellEnd"/>
-      <w:r>
-        <w:rPr>
-          <w:rFonts w:ascii="Times" w:eastAsia="Times New Roman" w:hAnsi="Times" w:cs="Times New Roman"/>
-          <w:sz w:val="25"/>
-          <w:szCs w:val="25"/>
-        </w:rPr>
-        <w:t xml:space="preserve"> to make a theoretical Bode plot of </w:t>
-      </w:r>
-      <w:proofErr w:type="spellStart"/>
-      <w:r>
-        <w:rPr>
-          <w:rFonts w:ascii="Times" w:eastAsia="Times New Roman" w:hAnsi="Times" w:cs="Times New Roman"/>
-          <w:sz w:val="25"/>
-          <w:szCs w:val="25"/>
-        </w:rPr>
-        <w:t>E</w:t>
-      </w:r>
-      <w:r>
-        <w:rPr>
-          <w:rFonts w:ascii="Times" w:eastAsia="Times New Roman" w:hAnsi="Times" w:cs="Times New Roman"/>
-          <w:sz w:val="16"/>
-          <w:szCs w:val="16"/>
-        </w:rPr>
-        <w:t>o</w:t>
-      </w:r>
-      <w:proofErr w:type="spellEnd"/>
-      <w:r>
-        <w:rPr>
-          <w:rFonts w:ascii="Times" w:eastAsia="Times New Roman" w:hAnsi="Times" w:cs="Times New Roman"/>
-          <w:sz w:val="25"/>
-          <w:szCs w:val="25"/>
-        </w:rPr>
-        <w:t>(j</w:t>
-      </w:r>
-      <w:r>
-        <w:rPr>
-          <w:rFonts w:ascii="Times" w:eastAsia="Times New Roman" w:hAnsi="Times" w:cs="Times New Roman"/>
-          <w:sz w:val="25"/>
-          <w:szCs w:val="25"/>
-        </w:rPr>
-        <w:sym w:font="Symbol" w:char="F077"/>
-      </w:r>
-      <w:r>
-        <w:rPr>
-          <w:rFonts w:ascii="Times" w:eastAsia="Times New Roman" w:hAnsi="Times" w:cs="Times New Roman"/>
-          <w:sz w:val="25"/>
-          <w:szCs w:val="25"/>
-        </w:rPr>
-        <w:t>)/</w:t>
-      </w:r>
-      <w:proofErr w:type="spellStart"/>
-      <w:r>
-        <w:rPr>
-          <w:rFonts w:ascii="Times" w:eastAsia="Times New Roman" w:hAnsi="Times" w:cs="Times New Roman"/>
-          <w:sz w:val="25"/>
-          <w:szCs w:val="25"/>
-        </w:rPr>
-        <w:t>E</w:t>
-      </w:r>
-      <w:r>
-        <w:rPr>
-          <w:rFonts w:ascii="Times" w:eastAsia="Times New Roman" w:hAnsi="Times" w:cs="Times New Roman"/>
-          <w:sz w:val="16"/>
-          <w:szCs w:val="16"/>
-        </w:rPr>
-        <w:t>i</w:t>
-      </w:r>
-      <w:proofErr w:type="spellEnd"/>
-      <w:r>
-        <w:rPr>
-          <w:rFonts w:ascii="Times" w:eastAsia="Times New Roman" w:hAnsi="Times" w:cs="Times New Roman"/>
-          <w:sz w:val="16"/>
-          <w:szCs w:val="16"/>
-        </w:rPr>
-        <w:t xml:space="preserve"> </w:t>
-      </w:r>
-      <w:r>
-        <w:rPr>
-          <w:rFonts w:ascii="Times" w:eastAsia="Times New Roman" w:hAnsi="Times" w:cs="Times New Roman"/>
-          <w:sz w:val="25"/>
-          <w:szCs w:val="25"/>
-        </w:rPr>
-        <w:t>(j</w:t>
-      </w:r>
-      <w:r>
-        <w:rPr>
-          <w:rFonts w:ascii="Times" w:eastAsia="Times New Roman" w:hAnsi="Times" w:cs="Times New Roman"/>
-          <w:sz w:val="25"/>
-          <w:szCs w:val="25"/>
-        </w:rPr>
-        <w:sym w:font="Symbol" w:char="F077"/>
-      </w:r>
-      <w:r>
-        <w:rPr>
-          <w:rFonts w:ascii="Times" w:eastAsia="Times New Roman" w:hAnsi="Times" w:cs="Times New Roman"/>
-          <w:sz w:val="25"/>
-          <w:szCs w:val="25"/>
-        </w:rPr>
-        <w:t xml:space="preserve">) using the transfer function derived from the homework problem, and the values of </w:t>
-      </w:r>
-      <w:proofErr w:type="spellStart"/>
-      <w:r>
-        <w:rPr>
-          <w:rFonts w:ascii="Times" w:eastAsia="Times New Roman" w:hAnsi="Times" w:cs="Times New Roman"/>
-          <w:sz w:val="25"/>
-          <w:szCs w:val="25"/>
-        </w:rPr>
-        <w:t>L</w:t>
-      </w:r>
-      <w:r>
-        <w:rPr>
-          <w:rFonts w:ascii="Times" w:eastAsia="Times New Roman" w:hAnsi="Times" w:cs="Times New Roman"/>
-          <w:sz w:val="16"/>
-          <w:szCs w:val="16"/>
-        </w:rPr>
-        <w:t>p</w:t>
-      </w:r>
-      <w:proofErr w:type="spellEnd"/>
-      <w:r>
-        <w:rPr>
-          <w:rFonts w:ascii="Times" w:eastAsia="Times New Roman" w:hAnsi="Times" w:cs="Times New Roman"/>
-          <w:sz w:val="25"/>
-          <w:szCs w:val="25"/>
-        </w:rPr>
-        <w:t>, L</w:t>
-      </w:r>
-      <w:r>
-        <w:rPr>
-          <w:rFonts w:ascii="Times" w:eastAsia="Times New Roman" w:hAnsi="Times" w:cs="Times New Roman"/>
-          <w:sz w:val="16"/>
-          <w:szCs w:val="16"/>
-        </w:rPr>
-        <w:t>0</w:t>
-      </w:r>
-      <w:r>
-        <w:rPr>
-          <w:rFonts w:ascii="Times" w:eastAsia="Times New Roman" w:hAnsi="Times" w:cs="Times New Roman"/>
-          <w:sz w:val="25"/>
-          <w:szCs w:val="25"/>
-        </w:rPr>
-        <w:t>, and K</w:t>
-      </w:r>
-      <w:r>
-        <w:rPr>
-          <w:rFonts w:ascii="Times" w:eastAsia="Times New Roman" w:hAnsi="Times" w:cs="Times New Roman"/>
-          <w:sz w:val="16"/>
-          <w:szCs w:val="16"/>
-        </w:rPr>
-        <w:t>m</w:t>
-      </w:r>
-      <w:r>
-        <w:rPr>
-          <w:rFonts w:ascii="Times" w:eastAsia="Times New Roman" w:hAnsi="Times" w:cs="Times New Roman"/>
-          <w:sz w:val="16"/>
-          <w:szCs w:val="16"/>
-        </w:rPr>
-        <w:t xml:space="preserve"> </w:t>
-      </w:r>
-      <w:r>
-        <w:rPr>
-          <w:rFonts w:ascii="Times" w:eastAsia="Times New Roman" w:hAnsi="Times" w:cs="Times New Roman"/>
-          <w:sz w:val="25"/>
-          <w:szCs w:val="25"/>
-        </w:rPr>
-        <w:t xml:space="preserve">found in parts b) and c). Assume x=0.1 in. </w:t>
-      </w:r>
-    </w:p>
-    <w:p>
-      <w:pPr>
-        <w:rPr>
-          <w:rFonts w:ascii="Times" w:eastAsia="Times New Roman" w:hAnsi="Times" w:cs="Times New Roman"/>
-          <w:sz w:val="25"/>
-          <w:szCs w:val="25"/>
-        </w:rPr>
-      </w:pPr>
-    </w:p>
-    <w:p>
-      <w:pPr>
-        <w:rPr>
-          <w:rFonts w:ascii="Times" w:eastAsia="Times New Roman" w:hAnsi="Times" w:cs="Times New Roman"/>
-          <w:sz w:val="25"/>
-          <w:szCs w:val="25"/>
-        </w:rPr>
-      </w:pPr>
-      <w:proofErr w:type="spellStart"/>
-      <w:r>
-        <w:rPr>
-          <w:rFonts w:ascii="Times" w:eastAsia="Times New Roman" w:hAnsi="Times" w:cs="Times New Roman"/>
-          <w:sz w:val="25"/>
-          <w:szCs w:val="25"/>
-        </w:rPr>
-        <w:t>e</w:t>
-      </w:r>
-      <w:proofErr w:type="spellEnd"/>
-      <w:r>
-        <w:rPr>
-          <w:rFonts w:ascii="Times" w:eastAsia="Times New Roman" w:hAnsi="Times" w:cs="Times New Roman"/>
-          <w:sz w:val="25"/>
-          <w:szCs w:val="25"/>
-        </w:rPr>
-        <w:t>)</w:t>
+    </w:p>
+    <w:p>
+      <w:pPr>
+        <w:rPr>
+          <w:rFonts w:ascii="Times" w:eastAsia="Times New Roman" w:hAnsi="Times" w:cs="Times New Roman"/>
+          <w:sz w:val="25"/>
+          <w:szCs w:val="25"/>
+        </w:rPr>
+      </w:pPr>
+      <w:r>
+        <w:rPr>
+          <w:rFonts w:ascii="Times" w:eastAsia="Times New Roman" w:hAnsi="Times" w:cs="Times New Roman"/>
+          <w:sz w:val="25"/>
+          <w:szCs w:val="25"/>
+        </w:rPr>
+        <w:t>e)</w:t>
       </w:r>
       <w:r>
         <w:rPr>
@@ -660,6 +1802,7 @@
     <w:lsdException w:name="HTML Sample" w:semiHidden="1" w:unhideWhenUsed="1"/>
     <w:lsdException w:name="HTML Typewriter" w:semiHidden="1" w:unhideWhenUsed="1"/>
     <w:lsdException w:name="HTML Variable" w:semiHidden="1" w:unhideWhenUsed="1"/>
+    <w:lsdException w:name="Normal Table" w:semiHidden="1" w:unhideWhenUsed="1"/>
     <w:lsdException w:name="annotation subject" w:semiHidden="1" w:unhideWhenUsed="1"/>
     <w:lsdException w:name="No List" w:semiHidden="1" w:unhideWhenUsed="1"/>
     <w:lsdException w:name="Outline List 1" w:semiHidden="1" w:unhideWhenUsed="1"/>
@@ -706,8 +1849,10 @@
     <w:lsdException w:name="Table Subtle 2" w:semiHidden="1" w:unhideWhenUsed="1"/>
     <w:lsdException w:name="Table Web 1" w:semiHidden="1" w:unhideWhenUsed="1"/>
     <w:lsdException w:name="Table Web 2" w:semiHidden="1" w:unhideWhenUsed="1"/>
+    <w:lsdException w:name="Table Web 3" w:semiHidden="1" w:unhideWhenUsed="1"/>
     <w:lsdException w:name="Balloon Text" w:semiHidden="1" w:unhideWhenUsed="1"/>
     <w:lsdException w:name="Table Grid" w:uiPriority="39"/>
+    <w:lsdException w:name="Table Theme" w:semiHidden="1" w:unhideWhenUsed="1"/>
     <w:lsdException w:name="Note Level 1" w:semiHidden="1" w:unhideWhenUsed="1"/>
     <w:lsdException w:name="Note Level 2" w:semiHidden="1" w:unhideWhenUsed="1"/>
     <w:lsdException w:name="Note Level 3" w:semiHidden="1" w:unhideWhenUsed="1"/>
@@ -965,6 +2110,16 @@
     <w:uiPriority w:val="99"/>
     <w:semiHidden/>
     <w:unhideWhenUsed/>
+  </w:style>
+  <w:style w:type="character" w:styleId="PlaceholderText">
+    <w:name w:val="Placeholder Text"/>
+    <w:basedOn w:val="DefaultParagraphFont"/>
+    <w:uiPriority w:val="99"/>
+    <w:semiHidden/>
+    <w:rsid w:val="00340020"/>
+    <w:rPr>
+      <w:color w:val="808080"/>
+    </w:rPr>
   </w:style>
 </w:styles>
 </file>

</xml_diff>